<commit_message>
Worked more on first chapter of Diss
</commit_message>
<xml_diff>
--- a/Documentation/Dissertation/Dissertation_draft.docx
+++ b/Documentation/Dissertation/Dissertation_draft.docx
@@ -264,7 +264,117 @@
           <w:szCs w:val="24"/>
           <w:lang w:eastAsia="en-GB"/>
         </w:rPr>
-        <w:t xml:space="preserve">Hansard is available in a variety of versions. The most commonly used and best known version is the Daily Hansard, which appears each morning and reports of the previous day’s proceedings. </w:t>
+        <w:t xml:space="preserve">Hansard is available in a variety of versions. The most commonly used and </w:t>
+      </w:r>
+      <w:proofErr w:type="gramStart"/>
+      <w:r>
+        <w:rPr>
+          <w:rFonts w:ascii="Times New Roman" w:eastAsia="Times New Roman" w:hAnsi="Times New Roman" w:cs="Times New Roman"/>
+          <w:sz w:val="24"/>
+          <w:szCs w:val="24"/>
+          <w:lang w:eastAsia="en-GB"/>
+        </w:rPr>
+        <w:t>best known</w:t>
+      </w:r>
+      <w:proofErr w:type="gramEnd"/>
+      <w:r>
+        <w:rPr>
+          <w:rFonts w:ascii="Times New Roman" w:eastAsia="Times New Roman" w:hAnsi="Times New Roman" w:cs="Times New Roman"/>
+          <w:sz w:val="24"/>
+          <w:szCs w:val="24"/>
+          <w:lang w:eastAsia="en-GB"/>
+        </w:rPr>
+        <w:t xml:space="preserve"> version is the Daily Hansard, which appears each morning and reports of the previous day’s proceedings. </w:t>
+      </w:r>
+      <w:r>
+        <w:rPr>
+          <w:rFonts w:ascii="Times New Roman" w:eastAsia="Times New Roman" w:hAnsi="Times New Roman" w:cs="Times New Roman"/>
+          <w:sz w:val="24"/>
+          <w:szCs w:val="24"/>
+          <w:lang w:eastAsia="en-GB"/>
+        </w:rPr>
+        <w:t>However, access to this is via an API that only provides the most recent 7 days. For this project, most training and processing will be done on the Historical Hansard dataset, which is a dataset containing all 6 series of Hansard, between 1803 to 2004, though it is expected that some of the older documents will be less useful for this project due to the likelihood of them using outdated speech that would no longer be relevant.</w:t>
+      </w:r>
+    </w:p>
+    <w:p>
+      <w:pPr>
+        <w:spacing w:after="0" w:line="240" w:lineRule="auto"/>
+        <w:rPr>
+          <w:rFonts w:ascii="Times New Roman" w:eastAsia="Times New Roman" w:hAnsi="Times New Roman" w:cs="Times New Roman"/>
+          <w:sz w:val="24"/>
+          <w:szCs w:val="24"/>
+          <w:lang w:eastAsia="en-GB"/>
+        </w:rPr>
+      </w:pPr>
+    </w:p>
+    <w:p>
+      <w:pPr>
+        <w:spacing w:after="0" w:line="240" w:lineRule="auto"/>
+        <w:rPr>
+          <w:rFonts w:ascii="Times New Roman" w:eastAsia="Times New Roman" w:hAnsi="Times New Roman" w:cs="Times New Roman"/>
+          <w:sz w:val="24"/>
+          <w:szCs w:val="24"/>
+          <w:lang w:eastAsia="en-GB"/>
+        </w:rPr>
+      </w:pPr>
+      <w:r>
+        <w:rPr>
+          <w:rFonts w:ascii="Times New Roman" w:eastAsia="Times New Roman" w:hAnsi="Times New Roman" w:cs="Times New Roman"/>
+          <w:sz w:val="24"/>
+          <w:szCs w:val="24"/>
+          <w:lang w:eastAsia="en-GB"/>
+        </w:rPr>
+        <w:t xml:space="preserve">The Historical Hansard Dataset is available online in an XML format. Multiple documents per series are available, each document covering a few days debates at most. </w:t>
+      </w:r>
+      <w:r>
+        <w:rPr>
+          <w:rFonts w:ascii="Times New Roman" w:eastAsia="Times New Roman" w:hAnsi="Times New Roman" w:cs="Times New Roman"/>
+          <w:sz w:val="24"/>
+          <w:szCs w:val="24"/>
+          <w:lang w:eastAsia="en-GB"/>
+        </w:rPr>
+        <w:t xml:space="preserve">It is a large dataset, reaching around 10Gb in size in total. Most of the documents available are scanned from hard copies, rather than typed up directly, meaning there is a possibility of small errors from the scanning process that may have to be dealt with. Additionally, from preliminary looks, the data itself appears to be only loosely formatted, and each of the six series appear to be formatted in a slightly different way, so any system designed to read this data will have to </w:t>
+      </w:r>
+      <w:proofErr w:type="gramStart"/>
+      <w:r>
+        <w:rPr>
+          <w:rFonts w:ascii="Times New Roman" w:eastAsia="Times New Roman" w:hAnsi="Times New Roman" w:cs="Times New Roman"/>
+          <w:sz w:val="24"/>
+          <w:szCs w:val="24"/>
+          <w:lang w:eastAsia="en-GB"/>
+        </w:rPr>
+        <w:t>be capable of dealing</w:t>
+      </w:r>
+      <w:proofErr w:type="gramEnd"/>
+      <w:r>
+        <w:rPr>
+          <w:rFonts w:ascii="Times New Roman" w:eastAsia="Times New Roman" w:hAnsi="Times New Roman" w:cs="Times New Roman"/>
+          <w:sz w:val="24"/>
+          <w:szCs w:val="24"/>
+          <w:lang w:eastAsia="en-GB"/>
+        </w:rPr>
+        <w:t xml:space="preserve"> with any changes to formatting.</w:t>
+      </w:r>
+    </w:p>
+    <w:p>
+      <w:pPr>
+        <w:rPr>
+          <w:rFonts w:ascii="Times New Roman" w:eastAsia="Times New Roman" w:hAnsi="Times New Roman" w:cs="Times New Roman"/>
+          <w:b/>
+          <w:sz w:val="24"/>
+          <w:szCs w:val="24"/>
+          <w:lang w:eastAsia="en-GB"/>
+        </w:rPr>
+      </w:pPr>
+      <w:r>
+        <w:rPr>
+          <w:rFonts w:ascii="Times New Roman" w:eastAsia="Times New Roman" w:hAnsi="Times New Roman" w:cs="Times New Roman"/>
+          <w:b/>
+          <w:sz w:val="24"/>
+          <w:szCs w:val="24"/>
+          <w:lang w:eastAsia="en-GB"/>
+        </w:rPr>
+        <w:br w:type="page"/>
       </w:r>
       <w:bookmarkStart w:id="0" w:name="_GoBack"/>
       <w:bookmarkEnd w:id="0"/>
@@ -274,68 +384,456 @@
         <w:spacing w:after="0" w:line="240" w:lineRule="auto"/>
         <w:rPr>
           <w:rFonts w:ascii="Times New Roman" w:eastAsia="Times New Roman" w:hAnsi="Times New Roman" w:cs="Times New Roman"/>
-          <w:sz w:val="24"/>
-          <w:szCs w:val="24"/>
-          <w:lang w:eastAsia="en-GB"/>
-        </w:rPr>
-      </w:pPr>
+          <w:b/>
+          <w:sz w:val="24"/>
+          <w:szCs w:val="24"/>
+          <w:lang w:eastAsia="en-GB"/>
+        </w:rPr>
+      </w:pPr>
+      <w:r>
+        <w:rPr>
+          <w:rFonts w:ascii="Times New Roman" w:eastAsia="Times New Roman" w:hAnsi="Times New Roman" w:cs="Times New Roman"/>
+          <w:b/>
+          <w:sz w:val="24"/>
+          <w:szCs w:val="24"/>
+          <w:lang w:eastAsia="en-GB"/>
+        </w:rPr>
+        <w:lastRenderedPageBreak/>
+        <w:t>Natural Language Processing</w:t>
+      </w:r>
     </w:p>
     <w:p>
       <w:pPr>
         <w:spacing w:after="0" w:line="240" w:lineRule="auto"/>
         <w:rPr>
           <w:rFonts w:ascii="Times New Roman" w:eastAsia="Times New Roman" w:hAnsi="Times New Roman" w:cs="Times New Roman"/>
-          <w:sz w:val="24"/>
-          <w:szCs w:val="24"/>
-          <w:lang w:eastAsia="en-GB"/>
-        </w:rPr>
-      </w:pPr>
-      <w:r>
-        <w:rPr>
-          <w:rFonts w:ascii="Times New Roman" w:eastAsia="Times New Roman" w:hAnsi="Times New Roman" w:cs="Times New Roman"/>
-          <w:sz w:val="24"/>
-          <w:szCs w:val="24"/>
-          <w:lang w:eastAsia="en-GB"/>
-        </w:rPr>
-        <w:t>One aspect of the Hansard dataset that needed to be planned for when designing the project was its lack of proper XML formatting. Though the data is presented in an Xml format, there were also HTML style tags within the bodies of text. In addition, each of the six series of data appeared to have slightly different formatting, and so anything used to read the data would have to be able to handle these differences.</w:t>
-      </w:r>
-    </w:p>
-    <w:p>
-      <w:pPr>
-        <w:spacing w:after="0" w:line="240" w:lineRule="auto"/>
-        <w:rPr>
-          <w:rFonts w:ascii="Times New Roman" w:eastAsia="Times New Roman" w:hAnsi="Times New Roman" w:cs="Times New Roman"/>
-          <w:sz w:val="24"/>
-          <w:szCs w:val="24"/>
-          <w:lang w:eastAsia="en-GB"/>
-        </w:rPr>
-      </w:pPr>
-    </w:p>
-    <w:p>
-      <w:pPr>
-        <w:spacing w:after="0" w:line="240" w:lineRule="auto"/>
-        <w:rPr>
-          <w:rFonts w:ascii="Times New Roman" w:eastAsia="Times New Roman" w:hAnsi="Times New Roman" w:cs="Times New Roman"/>
           <w:b/>
           <w:sz w:val="24"/>
           <w:szCs w:val="24"/>
           <w:lang w:eastAsia="en-GB"/>
         </w:rPr>
       </w:pPr>
+    </w:p>
+    <w:p>
+      <w:pPr>
+        <w:rPr>
+          <w:rFonts w:ascii="Times New Roman" w:eastAsia="Times New Roman" w:hAnsi="Times New Roman" w:cs="Times New Roman"/>
+          <w:sz w:val="24"/>
+          <w:szCs w:val="24"/>
+          <w:lang w:eastAsia="en-GB"/>
+        </w:rPr>
+      </w:pPr>
+      <w:r>
+        <w:rPr>
+          <w:rFonts w:ascii="Times New Roman" w:eastAsia="Times New Roman" w:hAnsi="Times New Roman" w:cs="Times New Roman"/>
+          <w:sz w:val="24"/>
+          <w:szCs w:val="24"/>
+          <w:lang w:eastAsia="en-GB"/>
+        </w:rPr>
+        <w:t xml:space="preserve">Natural Language Processing (NLP) is the process of getting a computer to read and understand written text. Computers are very good at dealing with numbers and performing complex calculations at high </w:t>
+      </w:r>
+      <w:r>
+        <w:rPr>
+          <w:rFonts w:ascii="Times New Roman" w:eastAsia="Times New Roman" w:hAnsi="Times New Roman" w:cs="Times New Roman"/>
+          <w:sz w:val="24"/>
+          <w:szCs w:val="24"/>
+          <w:lang w:eastAsia="en-GB"/>
+        </w:rPr>
+        <w:t>speed but</w:t>
+      </w:r>
+      <w:r>
+        <w:rPr>
+          <w:rFonts w:ascii="Times New Roman" w:eastAsia="Times New Roman" w:hAnsi="Times New Roman" w:cs="Times New Roman"/>
+          <w:sz w:val="24"/>
+          <w:szCs w:val="24"/>
+          <w:lang w:eastAsia="en-GB"/>
+        </w:rPr>
+        <w:t xml:space="preserve"> are not </w:t>
+      </w:r>
+      <w:r>
+        <w:rPr>
+          <w:rFonts w:ascii="Times New Roman" w:eastAsia="Times New Roman" w:hAnsi="Times New Roman" w:cs="Times New Roman"/>
+          <w:sz w:val="24"/>
+          <w:szCs w:val="24"/>
+          <w:lang w:eastAsia="en-GB"/>
+        </w:rPr>
+        <w:t>as</w:t>
+      </w:r>
+      <w:r>
+        <w:rPr>
+          <w:rFonts w:ascii="Times New Roman" w:eastAsia="Times New Roman" w:hAnsi="Times New Roman" w:cs="Times New Roman"/>
+          <w:sz w:val="24"/>
+          <w:szCs w:val="24"/>
+          <w:lang w:eastAsia="en-GB"/>
+        </w:rPr>
+        <w:t xml:space="preserve"> good at understand spoken or written language</w:t>
+      </w:r>
+      <w:r>
+        <w:rPr>
+          <w:rFonts w:ascii="Times New Roman" w:eastAsia="Times New Roman" w:hAnsi="Times New Roman" w:cs="Times New Roman"/>
+          <w:sz w:val="24"/>
+          <w:szCs w:val="24"/>
+          <w:lang w:eastAsia="en-GB"/>
+        </w:rPr>
+        <w:t>.</w:t>
+      </w:r>
+      <w:r>
+        <w:rPr>
+          <w:rFonts w:ascii="Times New Roman" w:eastAsia="Times New Roman" w:hAnsi="Times New Roman" w:cs="Times New Roman"/>
+          <w:sz w:val="24"/>
+          <w:szCs w:val="24"/>
+          <w:lang w:eastAsia="en-GB"/>
+        </w:rPr>
+        <w:t xml:space="preserve"> Because of this, a large part of NLP is the act of processing the data, or text, to make it easier for the computer to understand and work with. </w:t>
+      </w:r>
+      <w:r>
+        <w:rPr>
+          <w:rFonts w:ascii="Times New Roman" w:eastAsia="Times New Roman" w:hAnsi="Times New Roman" w:cs="Times New Roman"/>
+          <w:sz w:val="24"/>
+          <w:szCs w:val="24"/>
+          <w:lang w:eastAsia="en-GB"/>
+        </w:rPr>
+        <w:t xml:space="preserve">NLP covers multiple topics, such as Named Entity Recognition, part of Speech Tagging, and Sentence Boundary Disambiguation. However, the part this project is </w:t>
+      </w:r>
+      <w:r>
+        <w:rPr>
+          <w:rFonts w:ascii="Times New Roman" w:eastAsia="Times New Roman" w:hAnsi="Times New Roman" w:cs="Times New Roman"/>
+          <w:sz w:val="24"/>
+          <w:szCs w:val="24"/>
+          <w:lang w:eastAsia="en-GB"/>
+        </w:rPr>
+        <w:t xml:space="preserve">mainly </w:t>
+      </w:r>
+      <w:r>
+        <w:rPr>
+          <w:rFonts w:ascii="Times New Roman" w:eastAsia="Times New Roman" w:hAnsi="Times New Roman" w:cs="Times New Roman"/>
+          <w:sz w:val="24"/>
+          <w:szCs w:val="24"/>
+          <w:lang w:eastAsia="en-GB"/>
+        </w:rPr>
+        <w:t>interested is the act of Sentiment Analysis.</w:t>
+      </w:r>
+    </w:p>
+    <w:p>
+      <w:pPr>
+        <w:rPr>
+          <w:rFonts w:ascii="Times New Roman" w:eastAsia="Times New Roman" w:hAnsi="Times New Roman" w:cs="Times New Roman"/>
+          <w:sz w:val="24"/>
+          <w:szCs w:val="24"/>
+          <w:lang w:eastAsia="en-GB"/>
+        </w:rPr>
+      </w:pPr>
+      <w:r>
+        <w:rPr>
+          <w:rFonts w:ascii="Times New Roman" w:eastAsia="Times New Roman" w:hAnsi="Times New Roman" w:cs="Times New Roman"/>
+          <w:sz w:val="24"/>
+          <w:szCs w:val="24"/>
+          <w:lang w:eastAsia="en-GB"/>
+        </w:rPr>
+        <w:t>Sentiment Analysis, also known as Opinion Mining,</w:t>
+      </w:r>
+      <w:r>
+        <w:rPr>
+          <w:rFonts w:ascii="Times New Roman" w:eastAsia="Times New Roman" w:hAnsi="Times New Roman" w:cs="Times New Roman"/>
+          <w:sz w:val="24"/>
+          <w:szCs w:val="24"/>
+          <w:lang w:eastAsia="en-GB"/>
+        </w:rPr>
+        <w:t xml:space="preserve"> is the process of identifying and extracting the opinions expressed in a piece of text.</w:t>
+      </w:r>
+      <w:r>
+        <w:rPr>
+          <w:rFonts w:ascii="Times New Roman" w:eastAsia="Times New Roman" w:hAnsi="Times New Roman" w:cs="Times New Roman"/>
+          <w:sz w:val="24"/>
+          <w:szCs w:val="24"/>
+          <w:lang w:eastAsia="en-GB"/>
+        </w:rPr>
+        <w:t xml:space="preserve"> </w:t>
+      </w:r>
+      <w:r>
+        <w:rPr>
+          <w:rFonts w:ascii="Times New Roman" w:eastAsia="Times New Roman" w:hAnsi="Times New Roman" w:cs="Times New Roman"/>
+          <w:sz w:val="24"/>
+          <w:szCs w:val="24"/>
+          <w:lang w:eastAsia="en-GB"/>
+        </w:rPr>
+        <w:t>It aims to determine the attitude of a speaker or writer towards a topic, or the overall polarity of a piece of text. This can be a judgement made by the writer or speaker, in the case of reviews, or the emotional state of the speaker or writer.</w:t>
+      </w:r>
+    </w:p>
+    <w:p>
+      <w:pPr>
+        <w:rPr>
+          <w:rFonts w:ascii="Times New Roman" w:eastAsia="Times New Roman" w:hAnsi="Times New Roman" w:cs="Times New Roman"/>
+          <w:sz w:val="24"/>
+          <w:szCs w:val="24"/>
+          <w:lang w:eastAsia="en-GB"/>
+        </w:rPr>
+      </w:pPr>
+      <w:r>
+        <w:rPr>
+          <w:rFonts w:ascii="Times New Roman" w:eastAsia="Times New Roman" w:hAnsi="Times New Roman" w:cs="Times New Roman"/>
+          <w:sz w:val="24"/>
+          <w:szCs w:val="24"/>
+          <w:lang w:eastAsia="en-GB"/>
+        </w:rPr>
+        <w:t xml:space="preserve">A basic version of Sentiment Analysis classifies the </w:t>
+      </w:r>
+      <w:r>
+        <w:rPr>
+          <w:rFonts w:ascii="Times New Roman" w:eastAsia="Times New Roman" w:hAnsi="Times New Roman" w:cs="Times New Roman"/>
+          <w:i/>
+          <w:sz w:val="24"/>
+          <w:szCs w:val="24"/>
+          <w:lang w:eastAsia="en-GB"/>
+        </w:rPr>
+        <w:t xml:space="preserve">polarity </w:t>
+      </w:r>
+      <w:r>
+        <w:rPr>
+          <w:rFonts w:ascii="Times New Roman" w:eastAsia="Times New Roman" w:hAnsi="Times New Roman" w:cs="Times New Roman"/>
+          <w:sz w:val="24"/>
+          <w:szCs w:val="24"/>
+          <w:lang w:eastAsia="en-GB"/>
+        </w:rPr>
+        <w:t xml:space="preserve">of a piece of text, classifying it as either positive, negative or neutral. A more advanced version would be, for example, looking at emotions expressed in the text, classifying it as </w:t>
+      </w:r>
+      <w:r>
+        <w:rPr>
+          <w:rFonts w:ascii="Times New Roman" w:eastAsia="Times New Roman" w:hAnsi="Times New Roman" w:cs="Times New Roman"/>
+          <w:i/>
+          <w:sz w:val="24"/>
+          <w:szCs w:val="24"/>
+          <w:lang w:eastAsia="en-GB"/>
+        </w:rPr>
+        <w:t xml:space="preserve">angry, happy, </w:t>
+      </w:r>
+      <w:r>
+        <w:rPr>
+          <w:rFonts w:ascii="Times New Roman" w:eastAsia="Times New Roman" w:hAnsi="Times New Roman" w:cs="Times New Roman"/>
+          <w:sz w:val="24"/>
+          <w:szCs w:val="24"/>
+          <w:lang w:eastAsia="en-GB"/>
+        </w:rPr>
+        <w:t xml:space="preserve">or </w:t>
+      </w:r>
+      <w:r>
+        <w:rPr>
+          <w:rFonts w:ascii="Times New Roman" w:eastAsia="Times New Roman" w:hAnsi="Times New Roman" w:cs="Times New Roman"/>
+          <w:i/>
+          <w:sz w:val="24"/>
+          <w:szCs w:val="24"/>
+          <w:lang w:eastAsia="en-GB"/>
+        </w:rPr>
+        <w:t>sad</w:t>
+      </w:r>
+      <w:r>
+        <w:rPr>
+          <w:rFonts w:ascii="Times New Roman" w:eastAsia="Times New Roman" w:hAnsi="Times New Roman" w:cs="Times New Roman"/>
+          <w:sz w:val="24"/>
+          <w:szCs w:val="24"/>
+          <w:lang w:eastAsia="en-GB"/>
+        </w:rPr>
+        <w:t xml:space="preserve">, as some examples. A basic method used can be to compare a piece to two lists of words, one a list of words that usually denote a positive polarity, and one that usually denotes a negative polarity. A system can then simply count the number of positive and negative words in a piece of text, account for any negation (Saying </w:t>
+      </w:r>
+      <w:r>
+        <w:rPr>
+          <w:rFonts w:ascii="Times New Roman" w:eastAsia="Times New Roman" w:hAnsi="Times New Roman" w:cs="Times New Roman"/>
+          <w:i/>
+          <w:sz w:val="24"/>
+          <w:szCs w:val="24"/>
+          <w:lang w:eastAsia="en-GB"/>
+        </w:rPr>
+        <w:t>not great</w:t>
+      </w:r>
       <w:r>
         <w:rPr>
           <w:rFonts w:ascii="Times New Roman" w:eastAsia="Times New Roman" w:hAnsi="Times New Roman" w:cs="Times New Roman"/>
           <w:b/>
-          <w:sz w:val="24"/>
-          <w:szCs w:val="24"/>
-          <w:lang w:eastAsia="en-GB"/>
-        </w:rPr>
-        <w:t>Natural Language Processing</w:t>
-      </w:r>
-    </w:p>
-    <w:p>
-      <w:pPr>
-        <w:spacing w:after="0" w:line="240" w:lineRule="auto"/>
+          <w:i/>
+          <w:sz w:val="24"/>
+          <w:szCs w:val="24"/>
+          <w:lang w:eastAsia="en-GB"/>
+        </w:rPr>
+        <w:t xml:space="preserve"> </w:t>
+      </w:r>
+      <w:r>
+        <w:rPr>
+          <w:rFonts w:ascii="Times New Roman" w:eastAsia="Times New Roman" w:hAnsi="Times New Roman" w:cs="Times New Roman"/>
+          <w:sz w:val="24"/>
+          <w:szCs w:val="24"/>
+          <w:lang w:eastAsia="en-GB"/>
+        </w:rPr>
+        <w:t xml:space="preserve">would change the word </w:t>
+      </w:r>
+      <w:r>
+        <w:rPr>
+          <w:rFonts w:ascii="Times New Roman" w:eastAsia="Times New Roman" w:hAnsi="Times New Roman" w:cs="Times New Roman"/>
+          <w:i/>
+          <w:sz w:val="24"/>
+          <w:szCs w:val="24"/>
+          <w:lang w:eastAsia="en-GB"/>
+        </w:rPr>
+        <w:t xml:space="preserve">great </w:t>
+      </w:r>
+      <w:r>
+        <w:rPr>
+          <w:rFonts w:ascii="Times New Roman" w:eastAsia="Times New Roman" w:hAnsi="Times New Roman" w:cs="Times New Roman"/>
+          <w:sz w:val="24"/>
+          <w:szCs w:val="24"/>
+          <w:lang w:eastAsia="en-GB"/>
+        </w:rPr>
+        <w:t>from a positive to a negative word, for instance)</w:t>
+      </w:r>
+      <w:r>
+        <w:rPr>
+          <w:rFonts w:ascii="Times New Roman" w:eastAsia="Times New Roman" w:hAnsi="Times New Roman" w:cs="Times New Roman"/>
+          <w:sz w:val="24"/>
+          <w:szCs w:val="24"/>
+          <w:lang w:eastAsia="en-GB"/>
+        </w:rPr>
+        <w:t xml:space="preserve"> and whichever type of word was most common would denote the piece of text’s sentiment. However, this method is likely only useful for those pieces of text where it’s known that strong sentiment is likely to be expressed in a simple enough manner, in text such as a review.  </w:t>
+      </w:r>
+    </w:p>
+    <w:p>
+      <w:pPr>
+        <w:rPr>
+          <w:rFonts w:ascii="Times New Roman" w:eastAsia="Times New Roman" w:hAnsi="Times New Roman" w:cs="Times New Roman"/>
+          <w:sz w:val="24"/>
+          <w:szCs w:val="24"/>
+          <w:lang w:eastAsia="en-GB"/>
+        </w:rPr>
+      </w:pPr>
+      <w:r>
+        <w:rPr>
+          <w:rFonts w:ascii="Times New Roman" w:eastAsia="Times New Roman" w:hAnsi="Times New Roman" w:cs="Times New Roman"/>
+          <w:sz w:val="24"/>
+          <w:szCs w:val="24"/>
+          <w:lang w:eastAsia="en-GB"/>
+        </w:rPr>
+        <w:t xml:space="preserve">Stance Detection is another aspect of Natural Language Processing, </w:t>
+      </w:r>
+      <w:proofErr w:type="gramStart"/>
+      <w:r>
+        <w:rPr>
+          <w:rFonts w:ascii="Times New Roman" w:eastAsia="Times New Roman" w:hAnsi="Times New Roman" w:cs="Times New Roman"/>
+          <w:sz w:val="24"/>
+          <w:szCs w:val="24"/>
+          <w:lang w:eastAsia="en-GB"/>
+        </w:rPr>
+        <w:t>similar to</w:t>
+      </w:r>
+      <w:proofErr w:type="gramEnd"/>
+      <w:r>
+        <w:rPr>
+          <w:rFonts w:ascii="Times New Roman" w:eastAsia="Times New Roman" w:hAnsi="Times New Roman" w:cs="Times New Roman"/>
+          <w:sz w:val="24"/>
+          <w:szCs w:val="24"/>
+          <w:lang w:eastAsia="en-GB"/>
+        </w:rPr>
+        <w:t xml:space="preserve"> Sentiment Analysis. However, the difference here is that Stance Detection sets out to classify the </w:t>
+      </w:r>
+      <w:r>
+        <w:rPr>
+          <w:rFonts w:ascii="Times New Roman" w:eastAsia="Times New Roman" w:hAnsi="Times New Roman" w:cs="Times New Roman"/>
+          <w:sz w:val="24"/>
+          <w:szCs w:val="24"/>
+          <w:lang w:eastAsia="en-GB"/>
+        </w:rPr>
+        <w:t xml:space="preserve">relative </w:t>
+      </w:r>
+      <w:r>
+        <w:rPr>
+          <w:rFonts w:ascii="Times New Roman" w:eastAsia="Times New Roman" w:hAnsi="Times New Roman" w:cs="Times New Roman"/>
+          <w:sz w:val="24"/>
+          <w:szCs w:val="24"/>
+          <w:lang w:eastAsia="en-GB"/>
+        </w:rPr>
+        <w:t xml:space="preserve">stance of </w:t>
+      </w:r>
+      <w:r>
+        <w:rPr>
+          <w:rFonts w:ascii="Times New Roman" w:eastAsia="Times New Roman" w:hAnsi="Times New Roman" w:cs="Times New Roman"/>
+          <w:sz w:val="24"/>
+          <w:szCs w:val="24"/>
+          <w:lang w:eastAsia="en-GB"/>
+        </w:rPr>
+        <w:t xml:space="preserve">two </w:t>
+      </w:r>
+      <w:r>
+        <w:rPr>
+          <w:rFonts w:ascii="Times New Roman" w:eastAsia="Times New Roman" w:hAnsi="Times New Roman" w:cs="Times New Roman"/>
+          <w:sz w:val="24"/>
+          <w:szCs w:val="24"/>
+          <w:lang w:eastAsia="en-GB"/>
+        </w:rPr>
+        <w:t>piece</w:t>
+      </w:r>
+      <w:r>
+        <w:rPr>
+          <w:rFonts w:ascii="Times New Roman" w:eastAsia="Times New Roman" w:hAnsi="Times New Roman" w:cs="Times New Roman"/>
+          <w:sz w:val="24"/>
+          <w:szCs w:val="24"/>
+          <w:lang w:eastAsia="en-GB"/>
+        </w:rPr>
+        <w:t>s</w:t>
+      </w:r>
+      <w:r>
+        <w:rPr>
+          <w:rFonts w:ascii="Times New Roman" w:eastAsia="Times New Roman" w:hAnsi="Times New Roman" w:cs="Times New Roman"/>
+          <w:sz w:val="24"/>
+          <w:szCs w:val="24"/>
+          <w:lang w:eastAsia="en-GB"/>
+        </w:rPr>
+        <w:t xml:space="preserve"> of text, classifying whether the text</w:t>
+      </w:r>
+      <w:r>
+        <w:rPr>
+          <w:rFonts w:ascii="Times New Roman" w:eastAsia="Times New Roman" w:hAnsi="Times New Roman" w:cs="Times New Roman"/>
+          <w:sz w:val="24"/>
+          <w:szCs w:val="24"/>
+          <w:lang w:eastAsia="en-GB"/>
+        </w:rPr>
+        <w:t>s</w:t>
+      </w:r>
+      <w:r>
+        <w:rPr>
+          <w:rFonts w:ascii="Times New Roman" w:eastAsia="Times New Roman" w:hAnsi="Times New Roman" w:cs="Times New Roman"/>
+          <w:sz w:val="24"/>
+          <w:szCs w:val="24"/>
+          <w:lang w:eastAsia="en-GB"/>
+        </w:rPr>
+        <w:t xml:space="preserve"> agrees with, disagrees with, discusses, or </w:t>
+      </w:r>
+      <w:r>
+        <w:rPr>
+          <w:rFonts w:ascii="Times New Roman" w:eastAsia="Times New Roman" w:hAnsi="Times New Roman" w:cs="Times New Roman"/>
+          <w:sz w:val="24"/>
+          <w:szCs w:val="24"/>
+          <w:lang w:eastAsia="en-GB"/>
+        </w:rPr>
+        <w:t>are unrelated to each other</w:t>
+      </w:r>
+      <w:r>
+        <w:rPr>
+          <w:rFonts w:ascii="Times New Roman" w:eastAsia="Times New Roman" w:hAnsi="Times New Roman" w:cs="Times New Roman"/>
+          <w:sz w:val="24"/>
+          <w:szCs w:val="24"/>
+          <w:lang w:eastAsia="en-GB"/>
+        </w:rPr>
+        <w:t xml:space="preserve">. An example would be detecting </w:t>
+      </w:r>
+      <w:r>
+        <w:rPr>
+          <w:rFonts w:ascii="Times New Roman" w:eastAsia="Times New Roman" w:hAnsi="Times New Roman" w:cs="Times New Roman"/>
+          <w:sz w:val="24"/>
+          <w:szCs w:val="24"/>
+          <w:lang w:eastAsia="en-GB"/>
+        </w:rPr>
+        <w:t>the stance of a news article compared to its headline.</w:t>
+      </w:r>
+    </w:p>
+    <w:p>
+      <w:pPr>
         <w:rPr>
           <w:rFonts w:ascii="Times New Roman" w:eastAsia="Times New Roman" w:hAnsi="Times New Roman" w:cs="Times New Roman"/>
           <w:b/>
@@ -344,174 +842,56 @@
           <w:lang w:eastAsia="en-GB"/>
         </w:rPr>
       </w:pPr>
-    </w:p>
-    <w:p>
-      <w:pPr>
-        <w:rPr>
-          <w:rFonts w:ascii="Times New Roman" w:eastAsia="Times New Roman" w:hAnsi="Times New Roman" w:cs="Times New Roman"/>
-          <w:sz w:val="24"/>
-          <w:szCs w:val="24"/>
-          <w:lang w:eastAsia="en-GB"/>
-        </w:rPr>
-      </w:pPr>
-      <w:r>
-        <w:rPr>
-          <w:rFonts w:ascii="Times New Roman" w:eastAsia="Times New Roman" w:hAnsi="Times New Roman" w:cs="Times New Roman"/>
-          <w:sz w:val="24"/>
-          <w:szCs w:val="24"/>
-          <w:lang w:eastAsia="en-GB"/>
-        </w:rPr>
-        <w:t xml:space="preserve">Natural Language Processing (NLP) is the process of getting a computer to read and understand written text. Computers are very good at dealing with numbers and performing complex calculations at high </w:t>
-      </w:r>
-      <w:r>
-        <w:rPr>
-          <w:rFonts w:ascii="Times New Roman" w:eastAsia="Times New Roman" w:hAnsi="Times New Roman" w:cs="Times New Roman"/>
-          <w:sz w:val="24"/>
-          <w:szCs w:val="24"/>
-          <w:lang w:eastAsia="en-GB"/>
-        </w:rPr>
-        <w:t>speed but</w:t>
-      </w:r>
-      <w:r>
-        <w:rPr>
-          <w:rFonts w:ascii="Times New Roman" w:eastAsia="Times New Roman" w:hAnsi="Times New Roman" w:cs="Times New Roman"/>
-          <w:sz w:val="24"/>
-          <w:szCs w:val="24"/>
-          <w:lang w:eastAsia="en-GB"/>
-        </w:rPr>
-        <w:t xml:space="preserve"> are not </w:t>
-      </w:r>
-      <w:r>
-        <w:rPr>
-          <w:rFonts w:ascii="Times New Roman" w:eastAsia="Times New Roman" w:hAnsi="Times New Roman" w:cs="Times New Roman"/>
-          <w:sz w:val="24"/>
-          <w:szCs w:val="24"/>
-          <w:lang w:eastAsia="en-GB"/>
-        </w:rPr>
-        <w:t>as</w:t>
-      </w:r>
-      <w:r>
-        <w:rPr>
-          <w:rFonts w:ascii="Times New Roman" w:eastAsia="Times New Roman" w:hAnsi="Times New Roman" w:cs="Times New Roman"/>
-          <w:sz w:val="24"/>
-          <w:szCs w:val="24"/>
-          <w:lang w:eastAsia="en-GB"/>
-        </w:rPr>
-        <w:t xml:space="preserve"> good at understand spoken or written language</w:t>
-      </w:r>
-      <w:r>
-        <w:rPr>
-          <w:rFonts w:ascii="Times New Roman" w:eastAsia="Times New Roman" w:hAnsi="Times New Roman" w:cs="Times New Roman"/>
-          <w:sz w:val="24"/>
-          <w:szCs w:val="24"/>
-          <w:lang w:eastAsia="en-GB"/>
-        </w:rPr>
-        <w:t>.</w:t>
-      </w:r>
-      <w:r>
-        <w:rPr>
-          <w:rFonts w:ascii="Times New Roman" w:eastAsia="Times New Roman" w:hAnsi="Times New Roman" w:cs="Times New Roman"/>
-          <w:sz w:val="24"/>
-          <w:szCs w:val="24"/>
-          <w:lang w:eastAsia="en-GB"/>
-        </w:rPr>
-        <w:t xml:space="preserve"> Because of this, a large part of NLP is the act of processing the data, or text, to make it easier for the computer to understand and work with. </w:t>
-      </w:r>
-    </w:p>
-    <w:p>
-      <w:pPr>
-        <w:rPr>
-          <w:rFonts w:ascii="Times New Roman" w:eastAsia="Times New Roman" w:hAnsi="Times New Roman" w:cs="Times New Roman"/>
-          <w:sz w:val="24"/>
-          <w:szCs w:val="24"/>
-          <w:lang w:eastAsia="en-GB"/>
-        </w:rPr>
-      </w:pPr>
-      <w:r>
-        <w:rPr>
-          <w:rFonts w:ascii="Times New Roman" w:eastAsia="Times New Roman" w:hAnsi="Times New Roman" w:cs="Times New Roman"/>
-          <w:sz w:val="24"/>
-          <w:szCs w:val="24"/>
-          <w:lang w:eastAsia="en-GB"/>
-        </w:rPr>
-        <w:t xml:space="preserve">Sentiment Analysis, also known as Opinion Mining, is the process of </w:t>
-      </w:r>
-      <w:r>
-        <w:rPr>
-          <w:rFonts w:ascii="Times New Roman" w:eastAsia="Times New Roman" w:hAnsi="Times New Roman" w:cs="Times New Roman"/>
-          <w:sz w:val="24"/>
-          <w:szCs w:val="24"/>
-          <w:lang w:eastAsia="en-GB"/>
-        </w:rPr>
-        <w:t>learning and telling if a person is writing in a positive or negative manner, in relation to a topic, based just off the text they write. This can be difficult even for humans to manage due to the nuances of speech and presence of sarcasm, but even harder for computers.</w:t>
-      </w:r>
-    </w:p>
-    <w:p>
-      <w:pPr>
-        <w:rPr>
-          <w:rFonts w:ascii="Times New Roman" w:eastAsia="Times New Roman" w:hAnsi="Times New Roman" w:cs="Times New Roman"/>
-          <w:sz w:val="24"/>
-          <w:szCs w:val="24"/>
-          <w:lang w:eastAsia="en-GB"/>
-        </w:rPr>
-      </w:pPr>
-      <w:r>
-        <w:rPr>
-          <w:rFonts w:ascii="Times New Roman" w:eastAsia="Times New Roman" w:hAnsi="Times New Roman" w:cs="Times New Roman"/>
-          <w:sz w:val="24"/>
-          <w:szCs w:val="24"/>
-          <w:lang w:eastAsia="en-GB"/>
-        </w:rPr>
-        <w:t>Sentiment Analysis is often trained on data extracted from reviews of movies or products. Th</w:t>
-      </w:r>
-      <w:r>
-        <w:rPr>
-          <w:rFonts w:ascii="Times New Roman" w:eastAsia="Times New Roman" w:hAnsi="Times New Roman" w:cs="Times New Roman"/>
-          <w:sz w:val="24"/>
-          <w:szCs w:val="24"/>
-          <w:lang w:eastAsia="en-GB"/>
-        </w:rPr>
-        <w:t>e nature of reviews meaning they are more likely to express strong opinions, and thus make the training of the computer easier to do. From such reviews, a corpus of words can be compiled, with labels telling the computer if the presence of said word in a review usually means a positive sentiment, or a negative one.</w:t>
-      </w:r>
-    </w:p>
-    <w:p>
-      <w:r>
-        <w:rPr>
-          <w:rFonts w:ascii="Times New Roman" w:eastAsia="Times New Roman" w:hAnsi="Times New Roman" w:cs="Times New Roman"/>
-          <w:sz w:val="24"/>
-          <w:szCs w:val="24"/>
-          <w:lang w:eastAsia="en-GB"/>
-        </w:rPr>
-        <w:t xml:space="preserve">In researching Natural Language Processing, the Natural </w:t>
-      </w:r>
-      <w:r>
-        <w:rPr>
-          <w:rFonts w:ascii="Times New Roman" w:eastAsia="Times New Roman" w:hAnsi="Times New Roman" w:cs="Times New Roman"/>
-          <w:sz w:val="24"/>
-          <w:szCs w:val="24"/>
-          <w:lang w:eastAsia="en-GB"/>
-        </w:rPr>
-        <w:t>L</w:t>
-      </w:r>
-      <w:r>
-        <w:rPr>
-          <w:rFonts w:ascii="Times New Roman" w:eastAsia="Times New Roman" w:hAnsi="Times New Roman" w:cs="Times New Roman"/>
-          <w:sz w:val="24"/>
-          <w:szCs w:val="24"/>
-          <w:lang w:eastAsia="en-GB"/>
-        </w:rPr>
-        <w:t xml:space="preserve">anguage Toolkit was discovered. This python module is a commonly used for Natural Language Processing, and provides methods and classes for many things, such as Named Entity Recognition, sentence splitting, </w:t>
-      </w:r>
-      <w:r>
-        <w:rPr>
-          <w:rFonts w:ascii="Times New Roman" w:eastAsia="Times New Roman" w:hAnsi="Times New Roman" w:cs="Times New Roman"/>
+      <w:r>
+        <w:rPr>
+          <w:rFonts w:ascii="Times New Roman" w:eastAsia="Times New Roman" w:hAnsi="Times New Roman" w:cs="Times New Roman"/>
+          <w:b/>
+          <w:sz w:val="24"/>
+          <w:szCs w:val="24"/>
+          <w:lang w:eastAsia="en-GB"/>
+        </w:rPr>
+        <w:br w:type="page"/>
+      </w:r>
+    </w:p>
+    <w:p>
+      <w:pPr>
+        <w:rPr>
+          <w:rFonts w:ascii="Times New Roman" w:eastAsia="Times New Roman" w:hAnsi="Times New Roman" w:cs="Times New Roman"/>
+          <w:b/>
+          <w:sz w:val="24"/>
+          <w:szCs w:val="24"/>
+          <w:lang w:eastAsia="en-GB"/>
+        </w:rPr>
+      </w:pPr>
+      <w:r>
+        <w:rPr>
+          <w:rFonts w:ascii="Times New Roman" w:eastAsia="Times New Roman" w:hAnsi="Times New Roman" w:cs="Times New Roman"/>
+          <w:b/>
           <w:sz w:val="24"/>
           <w:szCs w:val="24"/>
           <w:lang w:eastAsia="en-GB"/>
         </w:rPr>
         <w:lastRenderedPageBreak/>
-        <w:t>and even some basic machine learning tactics for things like text classification, which could be used for the project.</w:t>
-      </w:r>
+        <w:t>Related Work</w:t>
+      </w:r>
+    </w:p>
+    <w:p>
+      <w:pPr>
+        <w:rPr>
+          <w:rFonts w:ascii="Times New Roman" w:eastAsia="Times New Roman" w:hAnsi="Times New Roman" w:cs="Times New Roman"/>
+          <w:b/>
+          <w:sz w:val="24"/>
+          <w:szCs w:val="24"/>
+          <w:lang w:eastAsia="en-GB"/>
+        </w:rPr>
+      </w:pPr>
+    </w:p>
+    <w:p>
+      <w:pPr>
+        <w:rPr>
+          <w:b/>
+        </w:rPr>
+      </w:pPr>
     </w:p>
     <w:sectPr>
       <w:pgSz w:w="11906" w:h="16838"/>

</xml_diff>